<commit_message>
[docs] "Informe cierre" fix
</commit_message>
<xml_diff>
--- a/docs/INFORME DE CIERRE.docx
+++ b/docs/INFORME DE CIERRE.docx
@@ -738,23 +738,7 @@
                 <w:color w:val="4F81BD" w:themeColor="accent1"/>
                 <w:lang w:val="es-ES"/>
               </w:rPr>
-              <w:t xml:space="preserve">Sistema de Registro y </w:t>
-            </w:r>
-            <w:proofErr w:type="spellStart"/>
-            <w:r>
-              <w:rPr>
-                <w:color w:val="4F81BD" w:themeColor="accent1"/>
-                <w:lang w:val="es-ES"/>
-              </w:rPr>
-              <w:t>login</w:t>
-            </w:r>
-            <w:proofErr w:type="spellEnd"/>
-            <w:r>
-              <w:rPr>
-                <w:color w:val="4F81BD" w:themeColor="accent1"/>
-                <w:lang w:val="es-ES"/>
-              </w:rPr>
-              <w:t xml:space="preserve"> de usuarios: Módulo para que los usuarios se registren y accedan a sus cuentas mediante correo electrónico y contraseña</w:t>
+              <w:t>Sistema de Registro y login de usuarios: Módulo para que los usuarios se registren y accedan a sus cuentas mediante correo electrónico y contraseña</w:t>
             </w:r>
           </w:p>
         </w:tc>
@@ -2470,6 +2454,64 @@
     </w:p>
     <w:p>
       <w:pPr>
+        <w:spacing w:after="0" w:afterAutospacing="0"/>
+      </w:pPr>
+      <w:r>
+        <w:lastRenderedPageBreak/>
+        <w:drawing>
+          <wp:inline distT="0" distB="0" distL="0" distR="0" wp14:anchorId="59DA7C2E" wp14:editId="3FC6FBCE">
+            <wp:extent cx="4732430" cy="2796782"/>
+            <wp:effectExtent l="0" t="0" r="0" b="3810"/>
+            <wp:docPr id="175617330" name="Imagen 1" descr="Imagen que contiene Tabla&#10;&#10;Descripción generada automáticamente"/>
+            <wp:cNvGraphicFramePr>
+              <a:graphicFrameLocks xmlns:a="http://schemas.openxmlformats.org/drawingml/2006/main" noChangeAspect="1"/>
+            </wp:cNvGraphicFramePr>
+            <a:graphic xmlns:a="http://schemas.openxmlformats.org/drawingml/2006/main">
+              <a:graphicData uri="http://schemas.openxmlformats.org/drawingml/2006/picture">
+                <pic:pic xmlns:pic="http://schemas.openxmlformats.org/drawingml/2006/picture">
+                  <pic:nvPicPr>
+                    <pic:cNvPr id="175617330" name="Imagen 1" descr="Imagen que contiene Tabla&#10;&#10;Descripción generada automáticamente"/>
+                    <pic:cNvPicPr/>
+                  </pic:nvPicPr>
+                  <pic:blipFill>
+                    <a:blip r:embed="rId8"/>
+                    <a:stretch>
+                      <a:fillRect/>
+                    </a:stretch>
+                  </pic:blipFill>
+                  <pic:spPr>
+                    <a:xfrm>
+                      <a:off x="0" y="0"/>
+                      <a:ext cx="4732430" cy="2796782"/>
+                    </a:xfrm>
+                    <a:prstGeom prst="rect">
+                      <a:avLst/>
+                    </a:prstGeom>
+                  </pic:spPr>
+                </pic:pic>
+              </a:graphicData>
+            </a:graphic>
+          </wp:inline>
+        </w:drawing>
+      </w:r>
+    </w:p>
+    <w:p>
+      <w:pPr>
+        <w:spacing w:after="0" w:afterAutospacing="0"/>
+      </w:pPr>
+    </w:p>
+    <w:p>
+      <w:pPr>
+        <w:spacing w:after="0" w:afterAutospacing="0"/>
+      </w:pPr>
+    </w:p>
+    <w:p>
+      <w:pPr>
+        <w:spacing w:after="0" w:afterAutospacing="0"/>
+      </w:pPr>
+    </w:p>
+    <w:p>
+      <w:pPr>
         <w:shd w:val="clear" w:color="auto" w:fill="D9D9D9" w:themeFill="background1" w:themeFillShade="D9"/>
         <w:tabs>
           <w:tab w:val="left" w:pos="2130"/>
@@ -3058,7 +3100,6 @@
               <w:rPr>
                 <w:color w:val="4F81BD" w:themeColor="accent1"/>
               </w:rPr>
-              <w:lastRenderedPageBreak/>
               <w:t xml:space="preserve">Cierre y Control de la Configuración </w:t>
             </w:r>
           </w:p>
@@ -3560,7 +3601,14 @@
               <w:rPr>
                 <w:color w:val="4F81BD" w:themeColor="accent1"/>
               </w:rPr>
-              <w:t>Gestión de Reservas y Administración de Propiedades (Sprint 2)</w:t>
+              <w:t xml:space="preserve">Gestión de Reservas y Administración de </w:t>
+            </w:r>
+            <w:r>
+              <w:rPr>
+                <w:color w:val="4F81BD" w:themeColor="accent1"/>
+              </w:rPr>
+              <w:lastRenderedPageBreak/>
+              <w:t>Propiedades (Sprint 2)</w:t>
             </w:r>
           </w:p>
         </w:tc>
@@ -3580,6 +3628,7 @@
               <w:rPr>
                 <w:color w:val="4F81BD" w:themeColor="accent1"/>
               </w:rPr>
+              <w:lastRenderedPageBreak/>
               <w:t>1512€</w:t>
             </w:r>
           </w:p>
@@ -3620,7 +3669,14 @@
               <w:rPr>
                 <w:color w:val="4F81BD" w:themeColor="accent1"/>
               </w:rPr>
-              <w:t>Coste reducido en comparación con lo estimado debido a la reutilización de código y la optimización</w:t>
+              <w:t xml:space="preserve">Coste reducido en comparación con lo </w:t>
+            </w:r>
+            <w:r>
+              <w:rPr>
+                <w:color w:val="4F81BD" w:themeColor="accent1"/>
+              </w:rPr>
+              <w:lastRenderedPageBreak/>
+              <w:t>estimado debido a la reutilización de código y la optimización</w:t>
             </w:r>
           </w:p>
         </w:tc>
@@ -3642,6 +3698,7 @@
               <w:rPr>
                 <w:color w:val="4F81BD" w:themeColor="accent1"/>
               </w:rPr>
+              <w:lastRenderedPageBreak/>
               <w:t>Implementación de Pruebas y Despliegue de Infraestructura (Sprint 3)</w:t>
             </w:r>
           </w:p>
@@ -3708,6 +3765,68 @@
         </w:tc>
       </w:tr>
     </w:tbl>
+    <w:p>
+      <w:pPr>
+        <w:spacing w:after="0" w:afterAutospacing="0"/>
+      </w:pPr>
+    </w:p>
+    <w:p>
+      <w:pPr>
+        <w:spacing w:after="0" w:afterAutospacing="0"/>
+      </w:pPr>
+      <w:r>
+        <w:drawing>
+          <wp:inline distT="0" distB="0" distL="0" distR="0" wp14:anchorId="7866EE66" wp14:editId="3E0DCC11">
+            <wp:extent cx="4709568" cy="2644369"/>
+            <wp:effectExtent l="0" t="0" r="0" b="3810"/>
+            <wp:docPr id="2011063073" name="Imagen 1" descr="Tabla&#10;&#10;Descripción generada automáticamente con confianza media"/>
+            <wp:cNvGraphicFramePr>
+              <a:graphicFrameLocks xmlns:a="http://schemas.openxmlformats.org/drawingml/2006/main" noChangeAspect="1"/>
+            </wp:cNvGraphicFramePr>
+            <a:graphic xmlns:a="http://schemas.openxmlformats.org/drawingml/2006/main">
+              <a:graphicData uri="http://schemas.openxmlformats.org/drawingml/2006/picture">
+                <pic:pic xmlns:pic="http://schemas.openxmlformats.org/drawingml/2006/picture">
+                  <pic:nvPicPr>
+                    <pic:cNvPr id="2011063073" name="Imagen 1" descr="Tabla&#10;&#10;Descripción generada automáticamente con confianza media"/>
+                    <pic:cNvPicPr/>
+                  </pic:nvPicPr>
+                  <pic:blipFill>
+                    <a:blip r:embed="rId9"/>
+                    <a:stretch>
+                      <a:fillRect/>
+                    </a:stretch>
+                  </pic:blipFill>
+                  <pic:spPr>
+                    <a:xfrm>
+                      <a:off x="0" y="0"/>
+                      <a:ext cx="4709568" cy="2644369"/>
+                    </a:xfrm>
+                    <a:prstGeom prst="rect">
+                      <a:avLst/>
+                    </a:prstGeom>
+                  </pic:spPr>
+                </pic:pic>
+              </a:graphicData>
+            </a:graphic>
+          </wp:inline>
+        </w:drawing>
+      </w:r>
+    </w:p>
+    <w:p>
+      <w:pPr>
+        <w:spacing w:after="0" w:afterAutospacing="0"/>
+      </w:pPr>
+    </w:p>
+    <w:p>
+      <w:pPr>
+        <w:spacing w:after="0" w:afterAutospacing="0"/>
+      </w:pPr>
+    </w:p>
+    <w:p>
+      <w:pPr>
+        <w:spacing w:after="0" w:afterAutospacing="0"/>
+      </w:pPr>
+    </w:p>
     <w:p>
       <w:pPr>
         <w:spacing w:after="0" w:afterAutospacing="0"/>
@@ -3843,8 +3962,8 @@
       </w:pPr>
     </w:p>
     <w:sectPr>
-      <w:headerReference w:type="default" r:id="rId8"/>
-      <w:footerReference w:type="default" r:id="rId9"/>
+      <w:headerReference w:type="default" r:id="rId10"/>
+      <w:footerReference w:type="default" r:id="rId11"/>
       <w:pgSz w:w="12240" w:h="15840"/>
       <w:pgMar w:top="720" w:right="720" w:bottom="720" w:left="720" w:header="708" w:footer="708" w:gutter="0"/>
       <w:cols w:space="708"/>
@@ -3901,8 +4020,6 @@
     </w:r>
     <w:r>
       <w:tab/>
-    </w:r>
-    <w:r>
       <w:t xml:space="preserve">Página </w:t>
     </w:r>
     <w:r>

</xml_diff>